<commit_message>
Push du 18.05.2022 à 15h21
</commit_message>
<xml_diff>
--- a/Documents/ResumeTPI/resumeTPI.docx
+++ b/Documents/ResumeTPI/resumeTPI.docx
@@ -7,21 +7,457 @@
         <w:pStyle w:val="Titre1"/>
         <w:jc w:val="center"/>
         <w:rPr>
+          <w:rFonts w:ascii="Arial" w:hAnsi="Arial" w:cs="Arial"/>
+          <w:b/>
+          <w:bCs/>
+          <w:color w:val="000000" w:themeColor="text1"/>
           <w:sz w:val="48"/>
           <w:szCs w:val="48"/>
         </w:rPr>
       </w:pPr>
       <w:r>
         <w:rPr>
+          <w:rFonts w:ascii="Arial" w:hAnsi="Arial" w:cs="Arial"/>
+          <w:b/>
+          <w:bCs/>
+          <w:color w:val="000000" w:themeColor="text1"/>
           <w:sz w:val="48"/>
           <w:szCs w:val="48"/>
         </w:rPr>
         <w:t>Résumé TPI</w:t>
       </w:r>
     </w:p>
-    <w:p/>
-    <w:p/>
+    <w:p>
+      <w:pPr>
+        <w:rPr>
+          <w:rFonts w:ascii="Arial" w:hAnsi="Arial" w:cs="Arial"/>
+        </w:rPr>
+      </w:pPr>
+    </w:p>
+    <w:p>
+      <w:pPr>
+        <w:pStyle w:val="Titre2"/>
+        <w:rPr>
+          <w:rFonts w:ascii="Arial" w:hAnsi="Arial" w:cs="Arial"/>
+          <w:b/>
+          <w:bCs/>
+          <w:color w:val="000000" w:themeColor="text1"/>
+          <w:sz w:val="28"/>
+          <w:szCs w:val="28"/>
+        </w:rPr>
+      </w:pPr>
+      <w:r>
+        <w:rPr>
+          <w:rFonts w:ascii="Arial" w:hAnsi="Arial" w:cs="Arial"/>
+          <w:b/>
+          <w:bCs/>
+          <w:color w:val="000000" w:themeColor="text1"/>
+          <w:sz w:val="28"/>
+          <w:szCs w:val="28"/>
+        </w:rPr>
+        <w:t>Situation de départ :</w:t>
+      </w:r>
+    </w:p>
+    <w:p>
+      <w:pPr>
+        <w:rPr>
+          <w:rFonts w:ascii="Arial" w:hAnsi="Arial" w:cs="Arial"/>
+        </w:rPr>
+      </w:pPr>
+      <w:r>
+        <w:rPr>
+          <w:rFonts w:ascii="Arial" w:hAnsi="Arial" w:cs="Arial"/>
+        </w:rPr>
+        <w:t xml:space="preserve">Dans le cadre du TPI, il m’a été demandé de créer une application web </w:t>
+      </w:r>
+      <w:r>
+        <w:rPr>
+          <w:rFonts w:ascii="Arial" w:hAnsi="Arial" w:cs="Arial"/>
+        </w:rPr>
+        <w:t xml:space="preserve">ou les utilisateurs peuvent publier </w:t>
+      </w:r>
+      <w:r>
+        <w:rPr>
+          <w:rFonts w:ascii="Arial" w:hAnsi="Arial" w:cs="Arial"/>
+        </w:rPr>
+        <w:t>des productions</w:t>
+      </w:r>
+      <w:r>
+        <w:rPr>
+          <w:rFonts w:ascii="Arial" w:hAnsi="Arial" w:cs="Arial"/>
+        </w:rPr>
+        <w:t xml:space="preserve">, les liker/unliker, les trier et les modifier. </w:t>
+      </w:r>
+      <w:r>
+        <w:rPr>
+          <w:rFonts w:ascii="Arial" w:hAnsi="Arial" w:cs="Arial"/>
+        </w:rPr>
+        <w:t>Selon la description de l’application dans l’énoncé, les fonctionnalités suivantes devaient être implémentées :</w:t>
+      </w:r>
+      <w:r>
+        <w:rPr>
+          <w:rFonts w:ascii="Arial" w:hAnsi="Arial" w:cs="Arial"/>
+        </w:rPr>
+        <w:t xml:space="preserve"> </w:t>
+      </w:r>
+    </w:p>
+    <w:p>
+      <w:pPr>
+        <w:pStyle w:val="Paragraphedeliste"/>
+        <w:numPr>
+          <w:ilvl w:val="0"/>
+          <w:numId w:val="1"/>
+        </w:numPr>
+        <w:rPr>
+          <w:rFonts w:ascii="Arial" w:hAnsi="Arial" w:cs="Arial"/>
+        </w:rPr>
+      </w:pPr>
+      <w:r>
+        <w:rPr>
+          <w:rFonts w:ascii="Arial" w:hAnsi="Arial" w:cs="Arial"/>
+        </w:rPr>
+        <w:t>Connexion &amp; inscription d’un utilisateur</w:t>
+      </w:r>
+      <w:r>
+        <w:rPr>
+          <w:rFonts w:ascii="Arial" w:hAnsi="Arial" w:cs="Arial"/>
+        </w:rPr>
+        <w:t>.</w:t>
+      </w:r>
+    </w:p>
+    <w:p>
+      <w:pPr>
+        <w:pStyle w:val="Paragraphedeliste"/>
+        <w:numPr>
+          <w:ilvl w:val="0"/>
+          <w:numId w:val="1"/>
+        </w:numPr>
+        <w:rPr>
+          <w:rFonts w:ascii="Arial" w:hAnsi="Arial" w:cs="Arial"/>
+        </w:rPr>
+      </w:pPr>
+      <w:r>
+        <w:rPr>
+          <w:rFonts w:ascii="Arial" w:hAnsi="Arial" w:cs="Arial"/>
+        </w:rPr>
+        <w:t>Gestion de son compte (modification de ses informations et de son mot de passe)</w:t>
+      </w:r>
+      <w:r>
+        <w:rPr>
+          <w:rFonts w:ascii="Arial" w:hAnsi="Arial" w:cs="Arial"/>
+        </w:rPr>
+        <w:t>.</w:t>
+      </w:r>
+    </w:p>
+    <w:p>
+      <w:pPr>
+        <w:pStyle w:val="Paragraphedeliste"/>
+        <w:numPr>
+          <w:ilvl w:val="0"/>
+          <w:numId w:val="1"/>
+        </w:numPr>
+        <w:rPr>
+          <w:rFonts w:ascii="Arial" w:hAnsi="Arial" w:cs="Arial"/>
+        </w:rPr>
+      </w:pPr>
+      <w:r>
+        <w:rPr>
+          <w:rFonts w:ascii="Arial" w:hAnsi="Arial" w:cs="Arial"/>
+        </w:rPr>
+        <w:t>CRUD sur les catégories (Ajout/Modification/Suppression) fait par un administrateur.</w:t>
+      </w:r>
+    </w:p>
+    <w:p>
+      <w:pPr>
+        <w:pStyle w:val="Paragraphedeliste"/>
+        <w:numPr>
+          <w:ilvl w:val="0"/>
+          <w:numId w:val="1"/>
+        </w:numPr>
+        <w:rPr>
+          <w:rFonts w:ascii="Arial" w:hAnsi="Arial" w:cs="Arial"/>
+        </w:rPr>
+      </w:pPr>
+      <w:r>
+        <w:rPr>
+          <w:rFonts w:ascii="Arial" w:hAnsi="Arial" w:cs="Arial"/>
+        </w:rPr>
+        <w:t>L’administrateur peut donner les droits admins aux utilisateurs.</w:t>
+      </w:r>
+    </w:p>
+    <w:p>
+      <w:pPr>
+        <w:pStyle w:val="Paragraphedeliste"/>
+        <w:numPr>
+          <w:ilvl w:val="0"/>
+          <w:numId w:val="1"/>
+        </w:numPr>
+        <w:rPr>
+          <w:rFonts w:ascii="Arial" w:hAnsi="Arial" w:cs="Arial"/>
+        </w:rPr>
+      </w:pPr>
+      <w:r>
+        <w:rPr>
+          <w:rFonts w:ascii="Arial" w:hAnsi="Arial" w:cs="Arial"/>
+        </w:rPr>
+        <w:t>Publier une production, la modifier et la supprimer.</w:t>
+      </w:r>
+    </w:p>
+    <w:p>
+      <w:pPr>
+        <w:pStyle w:val="Paragraphedeliste"/>
+        <w:numPr>
+          <w:ilvl w:val="0"/>
+          <w:numId w:val="1"/>
+        </w:numPr>
+        <w:rPr>
+          <w:rFonts w:ascii="Arial" w:hAnsi="Arial" w:cs="Arial"/>
+        </w:rPr>
+      </w:pPr>
+      <w:r>
+        <w:rPr>
+          <w:rFonts w:ascii="Arial" w:hAnsi="Arial" w:cs="Arial"/>
+        </w:rPr>
+        <w:t>Système de récupération de mot de passe (par génération aléatoire).</w:t>
+      </w:r>
+    </w:p>
+    <w:p>
+      <w:pPr>
+        <w:pStyle w:val="Paragraphedeliste"/>
+        <w:numPr>
+          <w:ilvl w:val="0"/>
+          <w:numId w:val="1"/>
+        </w:numPr>
+        <w:rPr>
+          <w:rFonts w:ascii="Arial" w:hAnsi="Arial" w:cs="Arial"/>
+        </w:rPr>
+      </w:pPr>
+      <w:r>
+        <w:rPr>
+          <w:rFonts w:ascii="Arial" w:hAnsi="Arial" w:cs="Arial"/>
+        </w:rPr>
+        <w:t>Page d’accueil avec les 10 dernière production trier par date de parution.</w:t>
+      </w:r>
+    </w:p>
+    <w:p>
+      <w:pPr>
+        <w:pStyle w:val="Paragraphedeliste"/>
+        <w:numPr>
+          <w:ilvl w:val="0"/>
+          <w:numId w:val="1"/>
+        </w:numPr>
+        <w:rPr>
+          <w:rFonts w:ascii="Arial" w:hAnsi="Arial" w:cs="Arial"/>
+        </w:rPr>
+      </w:pPr>
+      <w:r>
+        <w:rPr>
+          <w:rFonts w:ascii="Arial" w:hAnsi="Arial" w:cs="Arial"/>
+        </w:rPr>
+        <w:t>Triage des productions par catégories</w:t>
+      </w:r>
+    </w:p>
+    <w:p>
+      <w:pPr>
+        <w:rPr>
+          <w:rFonts w:ascii="Arial" w:hAnsi="Arial" w:cs="Arial"/>
+        </w:rPr>
+      </w:pPr>
+    </w:p>
+    <w:p>
+      <w:pPr>
+        <w:pStyle w:val="Titre2"/>
+        <w:rPr>
+          <w:rFonts w:ascii="Arial" w:hAnsi="Arial" w:cs="Arial"/>
+          <w:b/>
+          <w:bCs/>
+          <w:color w:val="000000" w:themeColor="text1"/>
+          <w:sz w:val="28"/>
+          <w:szCs w:val="28"/>
+        </w:rPr>
+      </w:pPr>
+      <w:r>
+        <w:rPr>
+          <w:rFonts w:ascii="Arial" w:hAnsi="Arial" w:cs="Arial"/>
+          <w:b/>
+          <w:bCs/>
+          <w:color w:val="000000" w:themeColor="text1"/>
+          <w:sz w:val="28"/>
+          <w:szCs w:val="28"/>
+        </w:rPr>
+        <w:t xml:space="preserve">Mise en œuvre : </w:t>
+      </w:r>
+    </w:p>
+    <w:p>
+      <w:pPr>
+        <w:rPr>
+          <w:rFonts w:ascii="Arial" w:hAnsi="Arial" w:cs="Arial"/>
+        </w:rPr>
+      </w:pPr>
+      <w:r>
+        <w:rPr>
+          <w:rFonts w:ascii="Arial" w:hAnsi="Arial" w:cs="Arial"/>
+        </w:rPr>
+        <w:t>Pour l’organisation du projet, j’ai suivi la méthod</w:t>
+      </w:r>
+      <w:r>
+        <w:rPr>
+          <w:rFonts w:ascii="Arial" w:hAnsi="Arial" w:cs="Arial"/>
+        </w:rPr>
+        <w:t xml:space="preserve">e </w:t>
+      </w:r>
+      <w:r>
+        <w:rPr>
+          <w:rFonts w:ascii="Arial" w:hAnsi="Arial" w:cs="Arial"/>
+        </w:rPr>
+        <w:t xml:space="preserve">en </w:t>
+      </w:r>
+      <w:r>
+        <w:rPr>
+          <w:rFonts w:ascii="Arial" w:hAnsi="Arial" w:cs="Arial"/>
+        </w:rPr>
+        <w:t>6 étapes</w:t>
+      </w:r>
+      <w:r>
+        <w:rPr>
+          <w:rFonts w:ascii="Arial" w:hAnsi="Arial" w:cs="Arial"/>
+        </w:rPr>
+        <w:t xml:space="preserve">. J’ai commencé par définir dans la planification prévisionnelle les différentes tâches à accomplir durant le projet. J’ai ensuite créé les différentes maquettes des pages du site web pour prévoir l’interface finale. Une fois que cela a été fait, j’ai implémenté le modèle logique de données grâce à </w:t>
+      </w:r>
+      <w:r>
+        <w:rPr>
+          <w:rFonts w:ascii="Arial" w:hAnsi="Arial" w:cs="Arial"/>
+        </w:rPr>
+        <w:t>dBeaver</w:t>
+      </w:r>
+      <w:r>
+        <w:rPr>
+          <w:rFonts w:ascii="Arial" w:hAnsi="Arial" w:cs="Arial"/>
+        </w:rPr>
+        <w:t>. Ensuite, je me suis mis à créer les différentes vues (pages) du site dont j’avais besoin. Suite à cela j’ai commencé à créer toutes les classes et les contrôleurs nécessaires à la gestion d</w:t>
+      </w:r>
+      <w:r>
+        <w:rPr>
+          <w:rFonts w:ascii="Arial" w:hAnsi="Arial" w:cs="Arial"/>
+        </w:rPr>
+        <w:t>es productions</w:t>
+      </w:r>
+      <w:r>
+        <w:rPr>
+          <w:rFonts w:ascii="Arial" w:hAnsi="Arial" w:cs="Arial"/>
+        </w:rPr>
+        <w:t xml:space="preserve">. Après cela, j’ai testé une par une mes différentes </w:t>
+      </w:r>
+      <w:r>
+        <w:rPr>
+          <w:rFonts w:ascii="Arial" w:hAnsi="Arial" w:cs="Arial"/>
+        </w:rPr>
+        <w:t>fonctionnalités</w:t>
+      </w:r>
+      <w:r>
+        <w:rPr>
+          <w:rFonts w:ascii="Arial" w:hAnsi="Arial" w:cs="Arial"/>
+        </w:rPr>
+        <w:t xml:space="preserve">. Pour finir j’ai unifié le « front-end » avec le « back-end » pour aboutir au résultat final. La documentation a été réalisée tout au long du projet. </w:t>
+      </w:r>
+    </w:p>
+    <w:p>
+      <w:pPr>
+        <w:rPr>
+          <w:rFonts w:ascii="Arial" w:hAnsi="Arial" w:cs="Arial"/>
+        </w:rPr>
+      </w:pPr>
+    </w:p>
+    <w:p>
+      <w:pPr>
+        <w:pStyle w:val="Titre2"/>
+        <w:rPr>
+          <w:rFonts w:ascii="Arial" w:hAnsi="Arial" w:cs="Arial"/>
+          <w:b/>
+          <w:bCs/>
+          <w:color w:val="000000" w:themeColor="text1"/>
+          <w:sz w:val="28"/>
+          <w:szCs w:val="28"/>
+        </w:rPr>
+      </w:pPr>
+      <w:r>
+        <w:rPr>
+          <w:rFonts w:ascii="Arial" w:hAnsi="Arial" w:cs="Arial"/>
+          <w:b/>
+          <w:bCs/>
+          <w:color w:val="000000" w:themeColor="text1"/>
+          <w:sz w:val="28"/>
+          <w:szCs w:val="28"/>
+        </w:rPr>
+        <w:t xml:space="preserve">Résultat : </w:t>
+      </w:r>
+    </w:p>
+    <w:p>
+      <w:pPr>
+        <w:rPr>
+          <w:rFonts w:ascii="Arial" w:hAnsi="Arial" w:cs="Arial"/>
+        </w:rPr>
+      </w:pPr>
+      <w:r>
+        <w:rPr>
+          <w:rFonts w:ascii="Arial" w:hAnsi="Arial" w:cs="Arial"/>
+        </w:rPr>
+        <w:t xml:space="preserve">Comme je l’ai mentionné dans la conclusion de ma documentation technique, tout au long de cette période de TPI, j’ai appris une quantité innombrable de choses qui me seront très certainement utiles dans mon futur parcours scolaire et par la suite professionnel. En ce qui concerne le projet, je suis </w:t>
+      </w:r>
+      <w:r>
+        <w:rPr>
+          <w:rFonts w:ascii="Arial" w:hAnsi="Arial" w:cs="Arial"/>
+        </w:rPr>
+        <w:t xml:space="preserve">plutôt </w:t>
+      </w:r>
+      <w:r>
+        <w:rPr>
+          <w:rFonts w:ascii="Arial" w:hAnsi="Arial" w:cs="Arial"/>
+        </w:rPr>
+        <w:t>satisfait du résultat final</w:t>
+      </w:r>
+      <w:r>
+        <w:rPr>
+          <w:rFonts w:ascii="Arial" w:hAnsi="Arial" w:cs="Arial"/>
+        </w:rPr>
+        <w:t>.</w:t>
+      </w:r>
+      <w:r>
+        <w:rPr>
+          <w:rFonts w:ascii="Arial" w:hAnsi="Arial" w:cs="Arial"/>
+        </w:rPr>
+        <w:t xml:space="preserve"> J’aurai bien évidemment voulu améliorer certaines choses, cependant le temps alloué pour ce travail n’était pas infini. Néanmoins je suis ravi d’être </w:t>
+      </w:r>
+      <w:r>
+        <w:rPr>
+          <w:rFonts w:ascii="Arial" w:hAnsi="Arial" w:cs="Arial"/>
+        </w:rPr>
+        <w:t>arrivé</w:t>
+      </w:r>
+      <w:r>
+        <w:rPr>
+          <w:rFonts w:ascii="Arial" w:hAnsi="Arial" w:cs="Arial"/>
+        </w:rPr>
+        <w:t xml:space="preserve"> au bout de ce projet qui représente le travail le plus complet et complexe que j’ai effectué jusqu’à ce jour.</w:t>
+      </w:r>
+    </w:p>
+    <w:p>
+      <w:pPr>
+        <w:rPr>
+          <w:rFonts w:ascii="Arial" w:hAnsi="Arial" w:cs="Arial"/>
+        </w:rPr>
+      </w:pPr>
+    </w:p>
+    <w:p>
+      <w:pPr>
+        <w:rPr>
+          <w:rFonts w:ascii="Arial" w:hAnsi="Arial" w:cs="Arial"/>
+        </w:rPr>
+      </w:pPr>
+    </w:p>
     <w:sectPr>
+      <w:headerReference w:type="default" r:id="rId7"/>
+      <w:footerReference w:type="default" r:id="rId8"/>
       <w:pgSz w:w="11906" w:h="16838"/>
       <w:pgMar w:top="1417" w:right="1417" w:bottom="1417" w:left="1417" w:header="708" w:footer="708" w:gutter="0"/>
       <w:cols w:space="708"/>
@@ -29,6 +465,242 @@
     </w:sectPr>
   </w:body>
 </w:document>
+</file>
+
+<file path=word/endnotes.xml><?xml version="1.0" encoding="utf-8"?>
+<w:endnotes xmlns:wpc="http://schemas.microsoft.com/office/word/2010/wordprocessingCanvas" xmlns:cx="http://schemas.microsoft.com/office/drawing/2014/chartex" xmlns:cx1="http://schemas.microsoft.com/office/drawing/2015/9/8/chartex" xmlns:cx2="http://schemas.microsoft.com/office/drawing/2015/10/21/chartex" xmlns:cx3="http://schemas.microsoft.com/office/drawing/2016/5/9/chartex" xmlns:cx4="http://schemas.microsoft.com/office/drawing/2016/5/10/chartex" xmlns:cx5="http://schemas.microsoft.com/office/drawing/2016/5/11/chartex" xmlns:cx6="http://schemas.microsoft.com/office/drawing/2016/5/12/chartex" xmlns:cx7="http://schemas.microsoft.com/office/drawing/2016/5/13/chartex" xmlns:cx8="http://schemas.microsoft.com/office/drawing/2016/5/14/chartex" xmlns:mc="http://schemas.openxmlformats.org/markup-compatibility/2006" xmlns:aink="http://schemas.microsoft.com/office/drawing/2016/ink" xmlns:am3d="http://schemas.microsoft.com/office/drawing/2017/model3d" xmlns:o="urn:schemas-microsoft-com:office:office" xmlns:oel="http://schemas.microsoft.com/office/2019/extlst" xmlns:r="http://schemas.openxmlformats.org/officeDocument/2006/relationships" xmlns:m="http://schemas.openxmlformats.org/officeDocument/2006/math" xmlns:v="urn:schemas-microsoft-com:vml" xmlns:wp14="http://schemas.microsoft.com/office/word/2010/wordprocessingDrawing" xmlns:wp="http://schemas.openxmlformats.org/drawingml/2006/wordprocessingDrawing" xmlns:w10="urn:schemas-microsoft-com:office:word" xmlns:w="http://schemas.openxmlformats.org/wordprocessingml/2006/main" xmlns:w14="http://schemas.microsoft.com/office/word/2010/wordml" xmlns:w15="http://schemas.microsoft.com/office/word/2012/wordml" xmlns:w16cex="http://schemas.microsoft.com/office/word/2018/wordml/cex" xmlns:w16cid="http://schemas.microsoft.com/office/word/2016/wordml/cid" xmlns:w16="http://schemas.microsoft.com/office/word/2018/wordml" xmlns:w16sdtdh="http://schemas.microsoft.com/office/word/2020/wordml/sdtdatahash" xmlns:w16se="http://schemas.microsoft.com/office/word/2015/wordml/symex" xmlns:wpg="http://schemas.microsoft.com/office/word/2010/wordprocessingGroup" xmlns:wpi="http://schemas.microsoft.com/office/word/2010/wordprocessingInk" xmlns:wne="http://schemas.microsoft.com/office/word/2006/wordml" xmlns:wps="http://schemas.microsoft.com/office/word/2010/wordprocessingShape" mc:Ignorable="w14 w15 w16se w16cid w16 w16cex w16sdtdh wp14">
+  <w:endnote w:type="separator" w:id="-1">
+    <w:p>
+      <w:pPr>
+        <w:spacing w:after="0" w:line="240" w:lineRule="auto"/>
+      </w:pPr>
+      <w:r>
+        <w:separator/>
+      </w:r>
+    </w:p>
+  </w:endnote>
+  <w:endnote w:type="continuationSeparator" w:id="0">
+    <w:p>
+      <w:pPr>
+        <w:spacing w:after="0" w:line="240" w:lineRule="auto"/>
+      </w:pPr>
+      <w:r>
+        <w:continuationSeparator/>
+      </w:r>
+    </w:p>
+  </w:endnote>
+</w:endnotes>
+</file>
+
+<file path=word/footer1.xml><?xml version="1.0" encoding="utf-8"?>
+<w:ftr xmlns:wpc="http://schemas.microsoft.com/office/word/2010/wordprocessingCanvas" xmlns:cx="http://schemas.microsoft.com/office/drawing/2014/chartex" xmlns:cx1="http://schemas.microsoft.com/office/drawing/2015/9/8/chartex" xmlns:cx2="http://schemas.microsoft.com/office/drawing/2015/10/21/chartex" xmlns:cx3="http://schemas.microsoft.com/office/drawing/2016/5/9/chartex" xmlns:cx4="http://schemas.microsoft.com/office/drawing/2016/5/10/chartex" xmlns:cx5="http://schemas.microsoft.com/office/drawing/2016/5/11/chartex" xmlns:cx6="http://schemas.microsoft.com/office/drawing/2016/5/12/chartex" xmlns:cx7="http://schemas.microsoft.com/office/drawing/2016/5/13/chartex" xmlns:cx8="http://schemas.microsoft.com/office/drawing/2016/5/14/chartex" xmlns:mc="http://schemas.openxmlformats.org/markup-compatibility/2006" xmlns:aink="http://schemas.microsoft.com/office/drawing/2016/ink" xmlns:am3d="http://schemas.microsoft.com/office/drawing/2017/model3d" xmlns:o="urn:schemas-microsoft-com:office:office" xmlns:oel="http://schemas.microsoft.com/office/2019/extlst" xmlns:r="http://schemas.openxmlformats.org/officeDocument/2006/relationships" xmlns:m="http://schemas.openxmlformats.org/officeDocument/2006/math" xmlns:v="urn:schemas-microsoft-com:vml" xmlns:wp14="http://schemas.microsoft.com/office/word/2010/wordprocessingDrawing" xmlns:wp="http://schemas.openxmlformats.org/drawingml/2006/wordprocessingDrawing" xmlns:w10="urn:schemas-microsoft-com:office:word" xmlns:w="http://schemas.openxmlformats.org/wordprocessingml/2006/main" xmlns:w14="http://schemas.microsoft.com/office/word/2010/wordml" xmlns:w15="http://schemas.microsoft.com/office/word/2012/wordml" xmlns:w16cex="http://schemas.microsoft.com/office/word/2018/wordml/cex" xmlns:w16cid="http://schemas.microsoft.com/office/word/2016/wordml/cid" xmlns:w16="http://schemas.microsoft.com/office/word/2018/wordml" xmlns:w16sdtdh="http://schemas.microsoft.com/office/word/2020/wordml/sdtdatahash" xmlns:w16se="http://schemas.microsoft.com/office/word/2015/wordml/symex" xmlns:wpg="http://schemas.microsoft.com/office/word/2010/wordprocessingGroup" xmlns:wpi="http://schemas.microsoft.com/office/word/2010/wordprocessingInk" xmlns:wne="http://schemas.microsoft.com/office/word/2006/wordml" xmlns:wps="http://schemas.microsoft.com/office/word/2010/wordprocessingShape" mc:Ignorable="w14 w15 w16se w16cid w16 w16cex w16sdtdh wp14">
+  <w:sdt>
+    <w:sdtPr>
+      <w:id w:val="1287087365"/>
+      <w:docPartObj>
+        <w:docPartGallery w:val="Page Numbers (Bottom of Page)"/>
+        <w:docPartUnique/>
+      </w:docPartObj>
+    </w:sdtPr>
+    <w:sdtContent>
+      <w:p>
+        <w:pPr>
+          <w:pStyle w:val="Pieddepage"/>
+          <w:jc w:val="right"/>
+        </w:pPr>
+        <w:r>
+          <w:fldChar w:fldCharType="begin"/>
+        </w:r>
+        <w:r>
+          <w:instrText>PAGE   \* MERGEFORMAT</w:instrText>
+        </w:r>
+        <w:r>
+          <w:fldChar w:fldCharType="separate"/>
+        </w:r>
+        <w:r>
+          <w:rPr>
+            <w:lang w:val="fr-FR"/>
+          </w:rPr>
+          <w:t>2</w:t>
+        </w:r>
+        <w:r>
+          <w:fldChar w:fldCharType="end"/>
+        </w:r>
+      </w:p>
+    </w:sdtContent>
+  </w:sdt>
+  <w:p>
+    <w:pPr>
+      <w:pStyle w:val="Pieddepage"/>
+    </w:pPr>
+  </w:p>
+</w:ftr>
+</file>
+
+<file path=word/footnotes.xml><?xml version="1.0" encoding="utf-8"?>
+<w:footnotes xmlns:wpc="http://schemas.microsoft.com/office/word/2010/wordprocessingCanvas" xmlns:cx="http://schemas.microsoft.com/office/drawing/2014/chartex" xmlns:cx1="http://schemas.microsoft.com/office/drawing/2015/9/8/chartex" xmlns:cx2="http://schemas.microsoft.com/office/drawing/2015/10/21/chartex" xmlns:cx3="http://schemas.microsoft.com/office/drawing/2016/5/9/chartex" xmlns:cx4="http://schemas.microsoft.com/office/drawing/2016/5/10/chartex" xmlns:cx5="http://schemas.microsoft.com/office/drawing/2016/5/11/chartex" xmlns:cx6="http://schemas.microsoft.com/office/drawing/2016/5/12/chartex" xmlns:cx7="http://schemas.microsoft.com/office/drawing/2016/5/13/chartex" xmlns:cx8="http://schemas.microsoft.com/office/drawing/2016/5/14/chartex" xmlns:mc="http://schemas.openxmlformats.org/markup-compatibility/2006" xmlns:aink="http://schemas.microsoft.com/office/drawing/2016/ink" xmlns:am3d="http://schemas.microsoft.com/office/drawing/2017/model3d" xmlns:o="urn:schemas-microsoft-com:office:office" xmlns:oel="http://schemas.microsoft.com/office/2019/extlst" xmlns:r="http://schemas.openxmlformats.org/officeDocument/2006/relationships" xmlns:m="http://schemas.openxmlformats.org/officeDocument/2006/math" xmlns:v="urn:schemas-microsoft-com:vml" xmlns:wp14="http://schemas.microsoft.com/office/word/2010/wordprocessingDrawing" xmlns:wp="http://schemas.openxmlformats.org/drawingml/2006/wordprocessingDrawing" xmlns:w10="urn:schemas-microsoft-com:office:word" xmlns:w="http://schemas.openxmlformats.org/wordprocessingml/2006/main" xmlns:w14="http://schemas.microsoft.com/office/word/2010/wordml" xmlns:w15="http://schemas.microsoft.com/office/word/2012/wordml" xmlns:w16cex="http://schemas.microsoft.com/office/word/2018/wordml/cex" xmlns:w16cid="http://schemas.microsoft.com/office/word/2016/wordml/cid" xmlns:w16="http://schemas.microsoft.com/office/word/2018/wordml" xmlns:w16sdtdh="http://schemas.microsoft.com/office/word/2020/wordml/sdtdatahash" xmlns:w16se="http://schemas.microsoft.com/office/word/2015/wordml/symex" xmlns:wpg="http://schemas.microsoft.com/office/word/2010/wordprocessingGroup" xmlns:wpi="http://schemas.microsoft.com/office/word/2010/wordprocessingInk" xmlns:wne="http://schemas.microsoft.com/office/word/2006/wordml" xmlns:wps="http://schemas.microsoft.com/office/word/2010/wordprocessingShape" mc:Ignorable="w14 w15 w16se w16cid w16 w16cex w16sdtdh wp14">
+  <w:footnote w:type="separator" w:id="-1">
+    <w:p>
+      <w:pPr>
+        <w:spacing w:after="0" w:line="240" w:lineRule="auto"/>
+      </w:pPr>
+      <w:r>
+        <w:separator/>
+      </w:r>
+    </w:p>
+  </w:footnote>
+  <w:footnote w:type="continuationSeparator" w:id="0">
+    <w:p>
+      <w:pPr>
+        <w:spacing w:after="0" w:line="240" w:lineRule="auto"/>
+      </w:pPr>
+      <w:r>
+        <w:continuationSeparator/>
+      </w:r>
+    </w:p>
+  </w:footnote>
+</w:footnotes>
+</file>
+
+<file path=word/header1.xml><?xml version="1.0" encoding="utf-8"?>
+<w:hdr xmlns:wpc="http://schemas.microsoft.com/office/word/2010/wordprocessingCanvas" xmlns:cx="http://schemas.microsoft.com/office/drawing/2014/chartex" xmlns:cx1="http://schemas.microsoft.com/office/drawing/2015/9/8/chartex" xmlns:cx2="http://schemas.microsoft.com/office/drawing/2015/10/21/chartex" xmlns:cx3="http://schemas.microsoft.com/office/drawing/2016/5/9/chartex" xmlns:cx4="http://schemas.microsoft.com/office/drawing/2016/5/10/chartex" xmlns:cx5="http://schemas.microsoft.com/office/drawing/2016/5/11/chartex" xmlns:cx6="http://schemas.microsoft.com/office/drawing/2016/5/12/chartex" xmlns:cx7="http://schemas.microsoft.com/office/drawing/2016/5/13/chartex" xmlns:cx8="http://schemas.microsoft.com/office/drawing/2016/5/14/chartex" xmlns:mc="http://schemas.openxmlformats.org/markup-compatibility/2006" xmlns:aink="http://schemas.microsoft.com/office/drawing/2016/ink" xmlns:am3d="http://schemas.microsoft.com/office/drawing/2017/model3d" xmlns:o="urn:schemas-microsoft-com:office:office" xmlns:oel="http://schemas.microsoft.com/office/2019/extlst" xmlns:r="http://schemas.openxmlformats.org/officeDocument/2006/relationships" xmlns:m="http://schemas.openxmlformats.org/officeDocument/2006/math" xmlns:v="urn:schemas-microsoft-com:vml" xmlns:wp14="http://schemas.microsoft.com/office/word/2010/wordprocessingDrawing" xmlns:wp="http://schemas.openxmlformats.org/drawingml/2006/wordprocessingDrawing" xmlns:w10="urn:schemas-microsoft-com:office:word" xmlns:w="http://schemas.openxmlformats.org/wordprocessingml/2006/main" xmlns:w14="http://schemas.microsoft.com/office/word/2010/wordml" xmlns:w15="http://schemas.microsoft.com/office/word/2012/wordml" xmlns:w16cex="http://schemas.microsoft.com/office/word/2018/wordml/cex" xmlns:w16cid="http://schemas.microsoft.com/office/word/2016/wordml/cid" xmlns:w16="http://schemas.microsoft.com/office/word/2018/wordml" xmlns:w16sdtdh="http://schemas.microsoft.com/office/word/2020/wordml/sdtdatahash" xmlns:w16se="http://schemas.microsoft.com/office/word/2015/wordml/symex" xmlns:wpg="http://schemas.microsoft.com/office/word/2010/wordprocessingGroup" xmlns:wpi="http://schemas.microsoft.com/office/word/2010/wordprocessingInk" xmlns:wne="http://schemas.microsoft.com/office/word/2006/wordml" xmlns:wps="http://schemas.microsoft.com/office/word/2010/wordprocessingShape" mc:Ignorable="w14 w15 w16se w16cid w16 w16cex w16sdtdh wp14">
+  <w:p>
+    <w:pPr>
+      <w:pStyle w:val="En-tte"/>
+    </w:pPr>
+    <w:r>
+      <w:t>Elias Zaiem</w:t>
+    </w:r>
+    <w:r>
+      <w:tab/>
+      <w:t>TPI</w:t>
+    </w:r>
+    <w:r>
+      <w:tab/>
+      <w:t>Mai-2022</w:t>
+    </w:r>
+  </w:p>
+</w:hdr>
+</file>
+
+<file path=word/numbering.xml><?xml version="1.0" encoding="utf-8"?>
+<w:numbering xmlns:wpc="http://schemas.microsoft.com/office/word/2010/wordprocessingCanvas" xmlns:cx="http://schemas.microsoft.com/office/drawing/2014/chartex" xmlns:cx1="http://schemas.microsoft.com/office/drawing/2015/9/8/chartex" xmlns:cx2="http://schemas.microsoft.com/office/drawing/2015/10/21/chartex" xmlns:cx3="http://schemas.microsoft.com/office/drawing/2016/5/9/chartex" xmlns:cx4="http://schemas.microsoft.com/office/drawing/2016/5/10/chartex" xmlns:cx5="http://schemas.microsoft.com/office/drawing/2016/5/11/chartex" xmlns:cx6="http://schemas.microsoft.com/office/drawing/2016/5/12/chartex" xmlns:cx7="http://schemas.microsoft.com/office/drawing/2016/5/13/chartex" xmlns:cx8="http://schemas.microsoft.com/office/drawing/2016/5/14/chartex" xmlns:mc="http://schemas.openxmlformats.org/markup-compatibility/2006" xmlns:aink="http://schemas.microsoft.com/office/drawing/2016/ink" xmlns:am3d="http://schemas.microsoft.com/office/drawing/2017/model3d" xmlns:o="urn:schemas-microsoft-com:office:office" xmlns:oel="http://schemas.microsoft.com/office/2019/extlst" xmlns:r="http://schemas.openxmlformats.org/officeDocument/2006/relationships" xmlns:m="http://schemas.openxmlformats.org/officeDocument/2006/math" xmlns:v="urn:schemas-microsoft-com:vml" xmlns:wp14="http://schemas.microsoft.com/office/word/2010/wordprocessingDrawing" xmlns:wp="http://schemas.openxmlformats.org/drawingml/2006/wordprocessingDrawing" xmlns:w10="urn:schemas-microsoft-com:office:word" xmlns:w="http://schemas.openxmlformats.org/wordprocessingml/2006/main" xmlns:w14="http://schemas.microsoft.com/office/word/2010/wordml" xmlns:w15="http://schemas.microsoft.com/office/word/2012/wordml" xmlns:w16cex="http://schemas.microsoft.com/office/word/2018/wordml/cex" xmlns:w16cid="http://schemas.microsoft.com/office/word/2016/wordml/cid" xmlns:w16="http://schemas.microsoft.com/office/word/2018/wordml" xmlns:w16sdtdh="http://schemas.microsoft.com/office/word/2020/wordml/sdtdatahash" xmlns:w16se="http://schemas.microsoft.com/office/word/2015/wordml/symex" xmlns:wpg="http://schemas.microsoft.com/office/word/2010/wordprocessingGroup" xmlns:wpi="http://schemas.microsoft.com/office/word/2010/wordprocessingInk" xmlns:wne="http://schemas.microsoft.com/office/word/2006/wordml" xmlns:wps="http://schemas.microsoft.com/office/word/2010/wordprocessingShape" mc:Ignorable="w14 w15 w16se w16cid w16 w16cex w16sdtdh wp14">
+  <w:abstractNum w:abstractNumId="0" w15:restartNumberingAfterBreak="0">
+    <w:nsid w:val="3E29669D"/>
+    <w:multiLevelType w:val="hybridMultilevel"/>
+    <w:tmpl w:val="62864E68"/>
+    <w:lvl w:ilvl="0" w:tplc="D254640A">
+      <w:numFmt w:val="bullet"/>
+      <w:lvlText w:val="-"/>
+      <w:lvlJc w:val="left"/>
+      <w:pPr>
+        <w:ind w:left="720" w:hanging="360"/>
+      </w:pPr>
+      <w:rPr>
+        <w:rFonts w:ascii="Arial" w:eastAsiaTheme="minorHAnsi" w:hAnsi="Arial" w:cs="Arial" w:hint="default"/>
+      </w:rPr>
+    </w:lvl>
+    <w:lvl w:ilvl="1" w:tplc="100C0003" w:tentative="1">
+      <w:start w:val="1"/>
+      <w:numFmt w:val="bullet"/>
+      <w:lvlText w:val="o"/>
+      <w:lvlJc w:val="left"/>
+      <w:pPr>
+        <w:ind w:left="1440" w:hanging="360"/>
+      </w:pPr>
+      <w:rPr>
+        <w:rFonts w:ascii="Courier New" w:hAnsi="Courier New" w:cs="Courier New" w:hint="default"/>
+      </w:rPr>
+    </w:lvl>
+    <w:lvl w:ilvl="2" w:tplc="100C0005" w:tentative="1">
+      <w:start w:val="1"/>
+      <w:numFmt w:val="bullet"/>
+      <w:lvlText w:val=""/>
+      <w:lvlJc w:val="left"/>
+      <w:pPr>
+        <w:ind w:left="2160" w:hanging="360"/>
+      </w:pPr>
+      <w:rPr>
+        <w:rFonts w:ascii="Wingdings" w:hAnsi="Wingdings" w:hint="default"/>
+      </w:rPr>
+    </w:lvl>
+    <w:lvl w:ilvl="3" w:tplc="100C0001" w:tentative="1">
+      <w:start w:val="1"/>
+      <w:numFmt w:val="bullet"/>
+      <w:lvlText w:val=""/>
+      <w:lvlJc w:val="left"/>
+      <w:pPr>
+        <w:ind w:left="2880" w:hanging="360"/>
+      </w:pPr>
+      <w:rPr>
+        <w:rFonts w:ascii="Symbol" w:hAnsi="Symbol" w:hint="default"/>
+      </w:rPr>
+    </w:lvl>
+    <w:lvl w:ilvl="4" w:tplc="100C0003" w:tentative="1">
+      <w:start w:val="1"/>
+      <w:numFmt w:val="bullet"/>
+      <w:lvlText w:val="o"/>
+      <w:lvlJc w:val="left"/>
+      <w:pPr>
+        <w:ind w:left="3600" w:hanging="360"/>
+      </w:pPr>
+      <w:rPr>
+        <w:rFonts w:ascii="Courier New" w:hAnsi="Courier New" w:cs="Courier New" w:hint="default"/>
+      </w:rPr>
+    </w:lvl>
+    <w:lvl w:ilvl="5" w:tplc="100C0005" w:tentative="1">
+      <w:start w:val="1"/>
+      <w:numFmt w:val="bullet"/>
+      <w:lvlText w:val=""/>
+      <w:lvlJc w:val="left"/>
+      <w:pPr>
+        <w:ind w:left="4320" w:hanging="360"/>
+      </w:pPr>
+      <w:rPr>
+        <w:rFonts w:ascii="Wingdings" w:hAnsi="Wingdings" w:hint="default"/>
+      </w:rPr>
+    </w:lvl>
+    <w:lvl w:ilvl="6" w:tplc="100C0001" w:tentative="1">
+      <w:start w:val="1"/>
+      <w:numFmt w:val="bullet"/>
+      <w:lvlText w:val=""/>
+      <w:lvlJc w:val="left"/>
+      <w:pPr>
+        <w:ind w:left="5040" w:hanging="360"/>
+      </w:pPr>
+      <w:rPr>
+        <w:rFonts w:ascii="Symbol" w:hAnsi="Symbol" w:hint="default"/>
+      </w:rPr>
+    </w:lvl>
+    <w:lvl w:ilvl="7" w:tplc="100C0003" w:tentative="1">
+      <w:start w:val="1"/>
+      <w:numFmt w:val="bullet"/>
+      <w:lvlText w:val="o"/>
+      <w:lvlJc w:val="left"/>
+      <w:pPr>
+        <w:ind w:left="5760" w:hanging="360"/>
+      </w:pPr>
+      <w:rPr>
+        <w:rFonts w:ascii="Courier New" w:hAnsi="Courier New" w:cs="Courier New" w:hint="default"/>
+      </w:rPr>
+    </w:lvl>
+    <w:lvl w:ilvl="8" w:tplc="100C0005" w:tentative="1">
+      <w:start w:val="1"/>
+      <w:numFmt w:val="bullet"/>
+      <w:lvlText w:val=""/>
+      <w:lvlJc w:val="left"/>
+      <w:pPr>
+        <w:ind w:left="6480" w:hanging="360"/>
+      </w:pPr>
+      <w:rPr>
+        <w:rFonts w:ascii="Wingdings" w:hAnsi="Wingdings" w:hint="default"/>
+      </w:rPr>
+    </w:lvl>
+  </w:abstractNum>
+  <w:num w:numId="1" w16cid:durableId="1894736835">
+    <w:abstractNumId w:val="0"/>
+  </w:num>
+</w:numbering>
 </file>
 
 <file path=word/styles.xml><?xml version="1.0" encoding="utf-8"?>
@@ -451,6 +1123,50 @@
       <w:szCs w:val="32"/>
     </w:rPr>
   </w:style>
+  <w:style w:type="paragraph" w:styleId="Titre2">
+    <w:name w:val="heading 2"/>
+    <w:basedOn w:val="Normal"/>
+    <w:next w:val="Normal"/>
+    <w:link w:val="Titre2Car"/>
+    <w:uiPriority w:val="9"/>
+    <w:unhideWhenUsed/>
+    <w:qFormat/>
+    <w:rsid w:val="0060155F"/>
+    <w:pPr>
+      <w:keepNext/>
+      <w:keepLines/>
+      <w:spacing w:before="40" w:after="0"/>
+      <w:outlineLvl w:val="1"/>
+    </w:pPr>
+    <w:rPr>
+      <w:rFonts w:asciiTheme="majorHAnsi" w:eastAsiaTheme="majorEastAsia" w:hAnsiTheme="majorHAnsi" w:cstheme="majorBidi"/>
+      <w:color w:val="2F5496" w:themeColor="accent1" w:themeShade="BF"/>
+      <w:sz w:val="26"/>
+      <w:szCs w:val="26"/>
+    </w:rPr>
+  </w:style>
+  <w:style w:type="paragraph" w:styleId="Titre3">
+    <w:name w:val="heading 3"/>
+    <w:basedOn w:val="Normal"/>
+    <w:next w:val="Normal"/>
+    <w:link w:val="Titre3Car"/>
+    <w:uiPriority w:val="9"/>
+    <w:unhideWhenUsed/>
+    <w:qFormat/>
+    <w:rsid w:val="0060155F"/>
+    <w:pPr>
+      <w:keepNext/>
+      <w:keepLines/>
+      <w:spacing w:before="40" w:after="0"/>
+      <w:outlineLvl w:val="2"/>
+    </w:pPr>
+    <w:rPr>
+      <w:rFonts w:asciiTheme="majorHAnsi" w:eastAsiaTheme="majorEastAsia" w:hAnsiTheme="majorHAnsi" w:cstheme="majorBidi"/>
+      <w:color w:val="1F3763" w:themeColor="accent1" w:themeShade="7F"/>
+      <w:sz w:val="24"/>
+      <w:szCs w:val="24"/>
+    </w:rPr>
+  </w:style>
   <w:style w:type="character" w:default="1" w:styleId="Policepardfaut">
     <w:name w:val="Default Paragraph Font"/>
     <w:uiPriority w:val="1"/>
@@ -490,6 +1206,87 @@
       <w:sz w:val="32"/>
       <w:szCs w:val="32"/>
     </w:rPr>
+  </w:style>
+  <w:style w:type="character" w:customStyle="1" w:styleId="Titre2Car">
+    <w:name w:val="Titre 2 Car"/>
+    <w:basedOn w:val="Policepardfaut"/>
+    <w:link w:val="Titre2"/>
+    <w:uiPriority w:val="9"/>
+    <w:rsid w:val="0060155F"/>
+    <w:rPr>
+      <w:rFonts w:asciiTheme="majorHAnsi" w:eastAsiaTheme="majorEastAsia" w:hAnsiTheme="majorHAnsi" w:cstheme="majorBidi"/>
+      <w:color w:val="2F5496" w:themeColor="accent1" w:themeShade="BF"/>
+      <w:sz w:val="26"/>
+      <w:szCs w:val="26"/>
+    </w:rPr>
+  </w:style>
+  <w:style w:type="character" w:customStyle="1" w:styleId="Titre3Car">
+    <w:name w:val="Titre 3 Car"/>
+    <w:basedOn w:val="Policepardfaut"/>
+    <w:link w:val="Titre3"/>
+    <w:uiPriority w:val="9"/>
+    <w:rsid w:val="0060155F"/>
+    <w:rPr>
+      <w:rFonts w:asciiTheme="majorHAnsi" w:eastAsiaTheme="majorEastAsia" w:hAnsiTheme="majorHAnsi" w:cstheme="majorBidi"/>
+      <w:color w:val="1F3763" w:themeColor="accent1" w:themeShade="7F"/>
+      <w:sz w:val="24"/>
+      <w:szCs w:val="24"/>
+    </w:rPr>
+  </w:style>
+  <w:style w:type="paragraph" w:styleId="Paragraphedeliste">
+    <w:name w:val="List Paragraph"/>
+    <w:basedOn w:val="Normal"/>
+    <w:uiPriority w:val="34"/>
+    <w:qFormat/>
+    <w:rsid w:val="00B55910"/>
+    <w:pPr>
+      <w:ind w:left="720"/>
+      <w:contextualSpacing/>
+    </w:pPr>
+  </w:style>
+  <w:style w:type="paragraph" w:styleId="En-tte">
+    <w:name w:val="header"/>
+    <w:basedOn w:val="Normal"/>
+    <w:link w:val="En-tteCar"/>
+    <w:uiPriority w:val="99"/>
+    <w:unhideWhenUsed/>
+    <w:rsid w:val="004A218C"/>
+    <w:pPr>
+      <w:tabs>
+        <w:tab w:val="center" w:pos="4536"/>
+        <w:tab w:val="right" w:pos="9072"/>
+      </w:tabs>
+      <w:spacing w:after="0" w:line="240" w:lineRule="auto"/>
+    </w:pPr>
+  </w:style>
+  <w:style w:type="character" w:customStyle="1" w:styleId="En-tteCar">
+    <w:name w:val="En-tête Car"/>
+    <w:basedOn w:val="Policepardfaut"/>
+    <w:link w:val="En-tte"/>
+    <w:uiPriority w:val="99"/>
+    <w:rsid w:val="004A218C"/>
+  </w:style>
+  <w:style w:type="paragraph" w:styleId="Pieddepage">
+    <w:name w:val="footer"/>
+    <w:basedOn w:val="Normal"/>
+    <w:link w:val="PieddepageCar"/>
+    <w:uiPriority w:val="99"/>
+    <w:unhideWhenUsed/>
+    <w:rsid w:val="004A218C"/>
+    <w:pPr>
+      <w:tabs>
+        <w:tab w:val="center" w:pos="4536"/>
+        <w:tab w:val="right" w:pos="9072"/>
+      </w:tabs>
+      <w:spacing w:after="0" w:line="240" w:lineRule="auto"/>
+    </w:pPr>
+  </w:style>
+  <w:style w:type="character" w:customStyle="1" w:styleId="PieddepageCar">
+    <w:name w:val="Pied de page Car"/>
+    <w:basedOn w:val="Policepardfaut"/>
+    <w:link w:val="Pieddepage"/>
+    <w:uiPriority w:val="99"/>
+    <w:rsid w:val="004A218C"/>
   </w:style>
 </w:styles>
 </file>

</xml_diff>